<commit_message>
correction .pdf and .doc
</commit_message>
<xml_diff>
--- a/PISEDDU_ENRICO_elaborato_finale.docx
+++ b/PISEDDU_ENRICO_elaborato_finale.docx
@@ -209,48 +209,15 @@
           <w:rFonts w:ascii="Times New Roman" w:hAnsi="Times New Roman" w:cs="Times New Roman"/>
           <w:sz w:val="28"/>
           <w:szCs w:val="28"/>
-          <w:lang w:val="en-GB"/>
-        </w:rPr>
-      </w:pPr>
-      <w:proofErr w:type="spellStart"/>
-      <w:r>
-        <w:rPr>
-          <w:rFonts w:ascii="Times New Roman" w:hAnsi="Times New Roman" w:cs="Times New Roman"/>
-          <w:sz w:val="28"/>
-          <w:szCs w:val="28"/>
-          <w:lang w:val="en-GB"/>
-        </w:rPr>
-        <w:t>Elaborato</w:t>
-      </w:r>
-      <w:proofErr w:type="spellEnd"/>
-      <w:r>
-        <w:rPr>
-          <w:rFonts w:ascii="Times New Roman" w:hAnsi="Times New Roman" w:cs="Times New Roman"/>
-          <w:sz w:val="28"/>
-          <w:szCs w:val="28"/>
-          <w:lang w:val="en-GB"/>
-        </w:rPr>
-        <w:t xml:space="preserve"> del </w:t>
-      </w:r>
-      <w:proofErr w:type="spellStart"/>
-      <w:r>
-        <w:rPr>
-          <w:rFonts w:ascii="Times New Roman" w:hAnsi="Times New Roman" w:cs="Times New Roman"/>
-          <w:sz w:val="28"/>
-          <w:szCs w:val="28"/>
-          <w:lang w:val="en-GB"/>
-        </w:rPr>
-        <w:t>corso</w:t>
-      </w:r>
-      <w:proofErr w:type="spellEnd"/>
-      <w:r>
-        <w:rPr>
-          <w:rFonts w:ascii="Times New Roman" w:hAnsi="Times New Roman" w:cs="Times New Roman"/>
-          <w:sz w:val="28"/>
-          <w:szCs w:val="28"/>
-          <w:lang w:val="en-GB"/>
-        </w:rPr>
-        <w:t xml:space="preserve"> di </w:t>
+        </w:rPr>
+      </w:pPr>
+      <w:r>
+        <w:rPr>
+          <w:rFonts w:ascii="Times New Roman" w:hAnsi="Times New Roman" w:cs="Times New Roman"/>
+          <w:sz w:val="28"/>
+          <w:szCs w:val="28"/>
+        </w:rPr>
+        <w:t xml:space="preserve">Elaborato del corso di </w:t>
       </w:r>
       <w:r>
         <w:rPr>
@@ -259,10 +226,21 @@
           <w:iCs/>
           <w:sz w:val="28"/>
           <w:szCs w:val="28"/>
-          <w:lang w:val="en-GB"/>
-        </w:rPr>
-        <w:t>Network Flows Optimization</w:t>
-      </w:r>
+        </w:rPr>
+        <w:t xml:space="preserve">Network Flows </w:t>
+      </w:r>
+      <w:proofErr w:type="spellStart"/>
+      <w:r>
+        <w:rPr>
+          <w:rFonts w:ascii="Times New Roman" w:hAnsi="Times New Roman" w:cs="Times New Roman"/>
+          <w:i/>
+          <w:iCs/>
+          <w:sz w:val="28"/>
+          <w:szCs w:val="28"/>
+        </w:rPr>
+        <w:t>Optimization</w:t>
+      </w:r>
+      <w:proofErr w:type="spellEnd"/>
     </w:p>
     <w:p>
       <w:pPr>
@@ -271,7 +249,6 @@
           <w:rFonts w:ascii="Times New Roman" w:hAnsi="Times New Roman" w:cs="Times New Roman"/>
           <w:sz w:val="32"/>
           <w:szCs w:val="32"/>
-          <w:lang w:val="en-GB"/>
         </w:rPr>
       </w:pPr>
     </w:p>
@@ -509,7 +486,14 @@
           <w:szCs w:val="28"/>
         </w:rPr>
         <w:tab/>
-        <w:t xml:space="preserve">          Docente del Corso</w:t>
+      </w:r>
+      <w:r>
+        <w:rPr>
+          <w:rFonts w:ascii="Times New Roman" w:hAnsi="Times New Roman" w:cs="Times New Roman"/>
+          <w:sz w:val="28"/>
+          <w:szCs w:val="28"/>
+        </w:rPr>
+        <w:t>Docente del Corso</w:t>
       </w:r>
     </w:p>
     <w:p>
@@ -530,7 +514,7 @@
           <w:sz w:val="28"/>
           <w:szCs w:val="28"/>
         </w:rPr>
-        <w:t>PISEDDU Enrico</w:t>
+        <w:t>PISEDDU Enr</w:t>
       </w:r>
       <w:r>
         <w:rPr>
@@ -540,7 +524,7 @@
           <w:sz w:val="28"/>
           <w:szCs w:val="28"/>
         </w:rPr>
-        <w:tab/>
+        <w:t>ico</w:t>
       </w:r>
       <w:r>
         <w:rPr>
@@ -581,7 +565,37 @@
           <w:szCs w:val="28"/>
         </w:rPr>
         <w:tab/>
-        <w:t xml:space="preserve">                    DI FRANCESCO Massimo</w:t>
+      </w:r>
+      <w:r>
+        <w:rPr>
+          <w:rFonts w:ascii="Times New Roman" w:hAnsi="Times New Roman" w:cs="Times New Roman"/>
+          <w:b/>
+          <w:bCs/>
+          <w:sz w:val="28"/>
+          <w:szCs w:val="28"/>
+        </w:rPr>
+        <w:tab/>
+      </w:r>
+      <w:r>
+        <w:rPr>
+          <w:rFonts w:ascii="Times New Roman" w:hAnsi="Times New Roman" w:cs="Times New Roman"/>
+          <w:b/>
+          <w:bCs/>
+          <w:sz w:val="28"/>
+          <w:szCs w:val="28"/>
+        </w:rPr>
+        <w:tab/>
+        <w:t xml:space="preserve">Prof. </w:t>
+      </w:r>
+      <w:r>
+        <w:rPr>
+          <w:rFonts w:ascii="Times New Roman" w:hAnsi="Times New Roman" w:cs="Times New Roman"/>
+          <w:b/>
+          <w:bCs/>
+          <w:sz w:val="28"/>
+          <w:szCs w:val="28"/>
+        </w:rPr>
+        <w:t>DI FRANCESCO Massimo</w:t>
       </w:r>
     </w:p>
     <w:p>
@@ -3975,91 +3989,6 @@
             <w:szCs w:val="24"/>
           </w:rPr>
           <m:t>k</m:t>
-        </m:r>
-      </m:oMath>
-    </w:p>
-    <w:p>
-      <w:pPr>
-        <w:pStyle w:val="Paragrafoelenco"/>
-        <w:numPr>
-          <w:ilvl w:val="0"/>
-          <w:numId w:val="4"/>
-        </w:numPr>
-        <w:jc w:val="both"/>
-        <w:rPr>
-          <w:rFonts w:ascii="Times New Roman" w:hAnsi="Times New Roman" w:cs="Times New Roman"/>
-          <w:sz w:val="24"/>
-          <w:szCs w:val="24"/>
-        </w:rPr>
-      </w:pPr>
-      <m:oMath>
-        <m:sSub>
-          <m:sSubPr>
-            <m:ctrlPr>
-              <w:rPr>
-                <w:rFonts w:ascii="Cambria Math" w:hAnsi="Cambria Math" w:cs="Times New Roman"/>
-                <w:i/>
-                <w:sz w:val="24"/>
-                <w:szCs w:val="24"/>
-              </w:rPr>
-            </m:ctrlPr>
-          </m:sSubPr>
-          <m:e>
-            <m:r>
-              <w:rPr>
-                <w:rFonts w:ascii="Cambria Math" w:hAnsi="Cambria Math" w:cs="Times New Roman"/>
-                <w:sz w:val="24"/>
-                <w:szCs w:val="24"/>
-              </w:rPr>
-              <m:t>y</m:t>
-            </m:r>
-          </m:e>
-          <m:sub>
-            <m:r>
-              <w:rPr>
-                <w:rFonts w:ascii="Cambria Math" w:hAnsi="Cambria Math" w:cs="Times New Roman"/>
-                <w:sz w:val="24"/>
-                <w:szCs w:val="24"/>
-              </w:rPr>
-              <m:t>iv</m:t>
-            </m:r>
-          </m:sub>
-        </m:sSub>
-      </m:oMath>
-      <w:r>
-        <w:rPr>
-          <w:rFonts w:ascii="Times New Roman" w:eastAsiaTheme="minorEastAsia" w:hAnsi="Times New Roman" w:cs="Times New Roman"/>
-          <w:sz w:val="24"/>
-          <w:szCs w:val="24"/>
-        </w:rPr>
-        <w:t xml:space="preserve"> la quantità di prodotto che il veicolo </w:t>
-      </w:r>
-      <m:oMath>
-        <m:r>
-          <w:rPr>
-            <w:rFonts w:ascii="Cambria Math" w:eastAsiaTheme="minorEastAsia" w:hAnsi="Cambria Math" w:cs="Times New Roman"/>
-            <w:sz w:val="24"/>
-            <w:szCs w:val="24"/>
-          </w:rPr>
-          <m:t>v</m:t>
-        </m:r>
-      </m:oMath>
-      <w:r>
-        <w:rPr>
-          <w:rFonts w:ascii="Times New Roman" w:eastAsiaTheme="minorEastAsia" w:hAnsi="Times New Roman" w:cs="Times New Roman"/>
-          <w:sz w:val="24"/>
-          <w:szCs w:val="24"/>
-        </w:rPr>
-        <w:t xml:space="preserve"> spedisce al cliente </w:t>
-      </w:r>
-      <m:oMath>
-        <m:r>
-          <w:rPr>
-            <w:rFonts w:ascii="Cambria Math" w:eastAsiaTheme="minorEastAsia" w:hAnsi="Cambria Math" w:cs="Times New Roman"/>
-            <w:sz w:val="24"/>
-            <w:szCs w:val="24"/>
-          </w:rPr>
-          <m:t>i</m:t>
         </m:r>
       </m:oMath>
     </w:p>
@@ -4308,6 +4237,8 @@
         <w:jc w:val="center"/>
         <w:rPr>
           <w:rFonts w:ascii="Times New Roman" w:hAnsi="Times New Roman" w:cs="Times New Roman"/>
+          <w:b/>
+          <w:bCs/>
           <w:sz w:val="24"/>
           <w:szCs w:val="24"/>
         </w:rPr>
@@ -4321,6 +4252,8 @@
               <m:ctrlPr>
                 <w:rPr>
                   <w:rFonts w:ascii="Cambria Math" w:hAnsi="Cambria Math" w:cs="Times New Roman"/>
+                  <w:b/>
+                  <w:bCs/>
                   <w:i/>
                   <w:sz w:val="24"/>
                   <w:szCs w:val="24"/>
@@ -4329,6 +4262,9 @@
             </m:naryPr>
             <m:sub>
               <m:r>
+                <m:rPr>
+                  <m:sty m:val="bi"/>
+                </m:rPr>
                 <w:rPr>
                   <w:rFonts w:ascii="Cambria Math" w:hAnsi="Cambria Math" w:cs="Times New Roman"/>
                   <w:sz w:val="24"/>
@@ -4339,6 +4275,9 @@
             </m:sub>
             <m:sup>
               <m:r>
+                <m:rPr>
+                  <m:sty m:val="bi"/>
+                </m:rPr>
                 <w:rPr>
                   <w:rFonts w:ascii="Cambria Math" w:hAnsi="Cambria Math" w:cs="Times New Roman"/>
                   <w:sz w:val="24"/>
@@ -4355,6 +4294,8 @@
                   <m:ctrlPr>
                     <w:rPr>
                       <w:rFonts w:ascii="Cambria Math" w:hAnsi="Cambria Math" w:cs="Times New Roman"/>
+                      <w:b/>
+                      <w:bCs/>
                       <w:i/>
                       <w:sz w:val="24"/>
                       <w:szCs w:val="24"/>
@@ -4363,6 +4304,9 @@
                 </m:naryPr>
                 <m:sub>
                   <m:r>
+                    <m:rPr>
+                      <m:sty m:val="bi"/>
+                    </m:rPr>
                     <w:rPr>
                       <w:rFonts w:ascii="Cambria Math" w:hAnsi="Cambria Math" w:cs="Times New Roman"/>
                       <w:sz w:val="24"/>
@@ -4373,6 +4317,9 @@
                 </m:sub>
                 <m:sup>
                   <m:r>
+                    <m:rPr>
+                      <m:sty m:val="bi"/>
+                    </m:rPr>
                     <w:rPr>
                       <w:rFonts w:ascii="Cambria Math" w:hAnsi="Cambria Math" w:cs="Times New Roman"/>
                       <w:sz w:val="24"/>
@@ -4389,6 +4336,8 @@
                       <m:ctrlPr>
                         <w:rPr>
                           <w:rFonts w:ascii="Cambria Math" w:hAnsi="Cambria Math" w:cs="Times New Roman"/>
+                          <w:b/>
+                          <w:bCs/>
                           <w:i/>
                           <w:sz w:val="24"/>
                           <w:szCs w:val="24"/>
@@ -4397,6 +4346,9 @@
                     </m:naryPr>
                     <m:sub>
                       <m:r>
+                        <m:rPr>
+                          <m:sty m:val="bi"/>
+                        </m:rPr>
                         <w:rPr>
                           <w:rFonts w:ascii="Cambria Math" w:hAnsi="Cambria Math" w:cs="Times New Roman"/>
                           <w:sz w:val="24"/>
@@ -4407,6 +4359,9 @@
                     </m:sub>
                     <m:sup>
                       <m:r>
+                        <m:rPr>
+                          <m:sty m:val="bi"/>
+                        </m:rPr>
                         <w:rPr>
                           <w:rFonts w:ascii="Cambria Math" w:hAnsi="Cambria Math" w:cs="Times New Roman"/>
                           <w:sz w:val="24"/>
@@ -4421,6 +4376,8 @@
                           <m:ctrlPr>
                             <w:rPr>
                               <w:rFonts w:ascii="Cambria Math" w:hAnsi="Cambria Math" w:cs="Times New Roman"/>
+                              <w:b/>
+                              <w:bCs/>
                               <w:i/>
                               <w:sz w:val="24"/>
                               <w:szCs w:val="24"/>
@@ -4429,6 +4386,9 @@
                         </m:sSubPr>
                         <m:e>
                           <m:r>
+                            <m:rPr>
+                              <m:sty m:val="bi"/>
+                            </m:rPr>
                             <w:rPr>
                               <w:rFonts w:ascii="Cambria Math" w:hAnsi="Cambria Math" w:cs="Times New Roman"/>
                               <w:sz w:val="24"/>
@@ -4439,6 +4399,9 @@
                         </m:e>
                         <m:sub>
                           <m:r>
+                            <m:rPr>
+                              <m:sty m:val="bi"/>
+                            </m:rPr>
                             <w:rPr>
                               <w:rFonts w:ascii="Cambria Math" w:hAnsi="Cambria Math" w:cs="Times New Roman"/>
                               <w:sz w:val="24"/>
@@ -4453,6 +4416,8 @@
                           <m:ctrlPr>
                             <w:rPr>
                               <w:rFonts w:ascii="Cambria Math" w:hAnsi="Cambria Math" w:cs="Times New Roman"/>
+                              <w:b/>
+                              <w:bCs/>
                               <w:i/>
                               <w:sz w:val="24"/>
                               <w:szCs w:val="24"/>
@@ -4461,6 +4426,9 @@
                         </m:sSubSupPr>
                         <m:e>
                           <m:r>
+                            <m:rPr>
+                              <m:sty m:val="bi"/>
+                            </m:rPr>
                             <w:rPr>
                               <w:rFonts w:ascii="Cambria Math" w:hAnsi="Cambria Math" w:cs="Times New Roman"/>
                               <w:sz w:val="24"/>
@@ -4471,6 +4439,9 @@
                         </m:e>
                         <m:sub>
                           <m:r>
+                            <m:rPr>
+                              <m:sty m:val="bi"/>
+                            </m:rPr>
                             <w:rPr>
                               <w:rFonts w:ascii="Cambria Math" w:hAnsi="Cambria Math" w:cs="Times New Roman"/>
                               <w:sz w:val="24"/>
@@ -4481,6 +4452,9 @@
                         </m:sub>
                         <m:sup>
                           <m:r>
+                            <m:rPr>
+                              <m:sty m:val="bi"/>
+                            </m:rPr>
                             <w:rPr>
                               <w:rFonts w:ascii="Cambria Math" w:hAnsi="Cambria Math" w:cs="Times New Roman"/>
                               <w:sz w:val="24"/>
@@ -5095,10 +5069,10 @@
           <m:naryPr>
             <m:chr m:val="∑"/>
             <m:limLoc m:val="undOvr"/>
-            <m:grow m:val="1"/>
             <m:ctrlPr>
               <w:rPr>
-                <w:rFonts w:ascii="Cambria Math" w:hAnsi="Cambria Math"/>
+                <w:rFonts w:ascii="Cambria Math" w:eastAsiaTheme="minorEastAsia" w:hAnsi="Cambria Math" w:cs="Times New Roman"/>
+                <w:i/>
                 <w:sz w:val="28"/>
                 <w:szCs w:val="28"/>
               </w:rPr>
@@ -5107,17 +5081,25 @@
           <m:sub>
             <m:r>
               <w:rPr>
-                <w:rFonts w:ascii="Cambria Math" w:hAnsi="Cambria Math"/>
+                <w:rFonts w:ascii="Cambria Math" w:eastAsiaTheme="minorEastAsia" w:hAnsi="Cambria Math" w:cs="Times New Roman"/>
                 <w:sz w:val="28"/>
                 <w:szCs w:val="28"/>
               </w:rPr>
-              <m:t>i=1</m:t>
+              <m:t>i=</m:t>
+            </m:r>
+            <m:r>
+              <w:rPr>
+                <w:rFonts w:ascii="Cambria Math" w:eastAsiaTheme="minorEastAsia" w:hAnsi="Cambria Math" w:cs="Times New Roman"/>
+                <w:sz w:val="28"/>
+                <w:szCs w:val="28"/>
+              </w:rPr>
+              <m:t>0</m:t>
             </m:r>
           </m:sub>
           <m:sup>
             <m:r>
               <w:rPr>
-                <w:rFonts w:ascii="Cambria Math" w:hAnsi="Cambria Math"/>
+                <w:rFonts w:ascii="Cambria Math" w:eastAsiaTheme="minorEastAsia" w:hAnsi="Cambria Math" w:cs="Times New Roman"/>
                 <w:sz w:val="28"/>
                 <w:szCs w:val="28"/>
               </w:rPr>
@@ -5125,54 +5107,173 @@
             </m:r>
           </m:sup>
           <m:e>
-            <m:sSub>
-              <m:sSubPr>
+            <m:nary>
+              <m:naryPr>
+                <m:chr m:val="∑"/>
+                <m:limLoc m:val="undOvr"/>
                 <m:ctrlPr>
                   <w:rPr>
-                    <w:rFonts w:ascii="Cambria Math" w:hAnsi="Cambria Math"/>
+                    <w:rFonts w:ascii="Cambria Math" w:eastAsiaTheme="minorEastAsia" w:hAnsi="Cambria Math" w:cs="Times New Roman"/>
+                    <w:i/>
                     <w:sz w:val="28"/>
                     <w:szCs w:val="28"/>
                   </w:rPr>
                 </m:ctrlPr>
-              </m:sSubPr>
-              <m:e>
+              </m:naryPr>
+              <m:sub>
                 <m:r>
                   <w:rPr>
-                    <w:rFonts w:ascii="Cambria Math" w:hAnsi="Cambria Math"/>
+                    <w:rFonts w:ascii="Cambria Math" w:eastAsiaTheme="minorEastAsia" w:hAnsi="Cambria Math" w:cs="Times New Roman"/>
                     <w:sz w:val="28"/>
                     <w:szCs w:val="28"/>
                   </w:rPr>
-                  <m:t>y</m:t>
+                  <m:t>j=</m:t>
                 </m:r>
-              </m:e>
-              <m:sub>
                 <m:r>
                   <w:rPr>
-                    <w:rFonts w:ascii="Cambria Math" w:hAnsi="Cambria Math"/>
+                    <w:rFonts w:ascii="Cambria Math" w:eastAsiaTheme="minorEastAsia" w:hAnsi="Cambria Math" w:cs="Times New Roman"/>
                     <w:sz w:val="28"/>
                     <w:szCs w:val="28"/>
                   </w:rPr>
-                  <m:t>iv</m:t>
+                  <m:t>0</m:t>
                 </m:r>
               </m:sub>
-            </m:sSub>
+              <m:sup>
+                <m:r>
+                  <w:rPr>
+                    <w:rFonts w:ascii="Cambria Math" w:eastAsiaTheme="minorEastAsia" w:hAnsi="Cambria Math" w:cs="Times New Roman"/>
+                    <w:sz w:val="28"/>
+                    <w:szCs w:val="28"/>
+                  </w:rPr>
+                  <m:t>n</m:t>
+                </m:r>
+              </m:sup>
+              <m:e>
+                <m:sSubSup>
+                  <m:sSubSupPr>
+                    <m:ctrlPr>
+                      <w:rPr>
+                        <w:rFonts w:ascii="Cambria Math" w:eastAsiaTheme="minorEastAsia" w:hAnsi="Cambria Math" w:cs="Times New Roman"/>
+                        <w:i/>
+                        <w:sz w:val="28"/>
+                        <w:szCs w:val="28"/>
+                      </w:rPr>
+                    </m:ctrlPr>
+                  </m:sSubSupPr>
+                  <m:e>
+                    <m:r>
+                      <w:rPr>
+                        <w:rFonts w:ascii="Cambria Math" w:eastAsiaTheme="minorEastAsia" w:hAnsi="Cambria Math" w:cs="Times New Roman"/>
+                        <w:sz w:val="28"/>
+                        <w:szCs w:val="28"/>
+                      </w:rPr>
+                      <m:t>x</m:t>
+                    </m:r>
+                  </m:e>
+                  <m:sub>
+                    <m:r>
+                      <w:rPr>
+                        <w:rFonts w:ascii="Cambria Math" w:eastAsiaTheme="minorEastAsia" w:hAnsi="Cambria Math" w:cs="Times New Roman"/>
+                        <w:sz w:val="28"/>
+                        <w:szCs w:val="28"/>
+                      </w:rPr>
+                      <m:t>ij</m:t>
+                    </m:r>
+                  </m:sub>
+                  <m:sup>
+                    <m:r>
+                      <w:rPr>
+                        <w:rFonts w:ascii="Cambria Math" w:eastAsiaTheme="minorEastAsia" w:hAnsi="Cambria Math" w:cs="Times New Roman"/>
+                        <w:sz w:val="28"/>
+                        <w:szCs w:val="28"/>
+                      </w:rPr>
+                      <m:t>v</m:t>
+                    </m:r>
+                  </m:sup>
+                </m:sSubSup>
+                <m:sSub>
+                  <m:sSubPr>
+                    <m:ctrlPr>
+                      <w:rPr>
+                        <w:rFonts w:ascii="Cambria Math" w:eastAsiaTheme="minorEastAsia" w:hAnsi="Cambria Math" w:cs="Times New Roman"/>
+                        <w:i/>
+                        <w:sz w:val="28"/>
+                        <w:szCs w:val="28"/>
+                      </w:rPr>
+                    </m:ctrlPr>
+                  </m:sSubPr>
+                  <m:e>
+                    <m:r>
+                      <w:rPr>
+                        <w:rFonts w:ascii="Cambria Math" w:eastAsiaTheme="minorEastAsia" w:hAnsi="Cambria Math" w:cs="Times New Roman"/>
+                        <w:sz w:val="28"/>
+                        <w:szCs w:val="28"/>
+                      </w:rPr>
+                      <m:t xml:space="preserve"> d</m:t>
+                    </m:r>
+                  </m:e>
+                  <m:sub>
+                    <m:r>
+                      <w:rPr>
+                        <w:rFonts w:ascii="Cambria Math" w:eastAsiaTheme="minorEastAsia" w:hAnsi="Cambria Math" w:cs="Times New Roman"/>
+                        <w:sz w:val="28"/>
+                        <w:szCs w:val="28"/>
+                      </w:rPr>
+                      <m:t>j</m:t>
+                    </m:r>
+                  </m:sub>
+                </m:sSub>
+                <m:r>
+                  <w:rPr>
+                    <w:rFonts w:ascii="Cambria Math" w:eastAsiaTheme="minorEastAsia" w:hAnsi="Cambria Math" w:cs="Times New Roman"/>
+                    <w:sz w:val="28"/>
+                    <w:szCs w:val="28"/>
+                  </w:rPr>
+                  <m:t>≤</m:t>
+                </m:r>
+                <m:r>
+                  <w:rPr>
+                    <w:rFonts w:ascii="Cambria Math" w:eastAsiaTheme="minorEastAsia" w:hAnsi="Cambria Math" w:cs="Times New Roman"/>
+                    <w:sz w:val="28"/>
+                    <w:szCs w:val="28"/>
+                  </w:rPr>
+                  <m:t>k</m:t>
+                </m:r>
+                <m:r>
+                  <w:rPr>
+                    <w:rFonts w:ascii="Cambria Math" w:eastAsiaTheme="minorEastAsia" w:hAnsi="Cambria Math" w:cs="Times New Roman"/>
+                    <w:sz w:val="28"/>
+                    <w:szCs w:val="28"/>
+                  </w:rPr>
+                  <m:t xml:space="preserve">         </m:t>
+                </m:r>
+                <m:r>
+                  <w:rPr>
+                    <w:rFonts w:ascii="Cambria Math" w:eastAsiaTheme="minorEastAsia" w:hAnsi="Cambria Math" w:cs="Times New Roman"/>
+                    <w:sz w:val="28"/>
+                    <w:szCs w:val="28"/>
+                  </w:rPr>
+                  <m:t xml:space="preserve">     </m:t>
+                </m:r>
+                <m:r>
+                  <w:rPr>
+                    <w:rFonts w:ascii="Cambria Math" w:eastAsiaTheme="minorEastAsia" w:hAnsi="Cambria Math" w:cs="Times New Roman"/>
+                    <w:sz w:val="28"/>
+                    <w:szCs w:val="28"/>
+                  </w:rPr>
+                  <m:t>v=1,…, m</m:t>
+                </m:r>
+              </m:e>
+            </m:nary>
           </m:e>
         </m:nary>
-        <m:r>
-          <w:rPr>
-            <w:rFonts w:ascii="Cambria Math" w:hAnsi="Cambria Math"/>
-            <w:sz w:val="24"/>
-            <w:szCs w:val="24"/>
-          </w:rPr>
-          <m:t>≤</m:t>
-        </m:r>
         <m:r>
           <w:rPr>
             <w:rFonts w:ascii="Cambria Math" w:hAnsi="Cambria Math"/>
             <w:sz w:val="28"/>
             <w:szCs w:val="28"/>
           </w:rPr>
-          <m:t>k                             v=1,…,m</m:t>
+          <m:t xml:space="preserve">                            </m:t>
         </m:r>
       </m:oMath>
       <w:r>
@@ -5194,7 +5295,7 @@
         <w:spacing w:after="200" w:line="276" w:lineRule="auto"/>
         <w:jc w:val="both"/>
         <w:rPr>
-          <w:rFonts w:asciiTheme="majorHAnsi" w:hAnsiTheme="majorHAnsi" w:cs="Times New Roman"/>
+          <w:rFonts w:asciiTheme="majorHAnsi" w:eastAsiaTheme="minorEastAsia" w:hAnsiTheme="majorHAnsi" w:cs="Times New Roman"/>
           <w:sz w:val="24"/>
           <w:szCs w:val="24"/>
         </w:rPr>
@@ -5285,72 +5386,49 @@
     </w:p>
     <w:p>
       <w:pPr>
-        <w:pStyle w:val="Paragrafoelenco"/>
-        <w:numPr>
-          <w:ilvl w:val="0"/>
-          <w:numId w:val="9"/>
-        </w:numPr>
         <w:spacing w:after="200" w:line="276" w:lineRule="auto"/>
+        <w:ind w:left="360"/>
         <w:jc w:val="both"/>
         <w:rPr>
-          <w:rFonts w:asciiTheme="majorHAnsi" w:hAnsiTheme="majorHAnsi" w:cs="Times New Roman"/>
-          <w:sz w:val="32"/>
-          <w:szCs w:val="32"/>
-        </w:rPr>
-      </w:pPr>
-      <m:oMath>
-        <m:sSub>
-          <m:sSubPr>
-            <m:ctrlPr>
-              <w:rPr>
-                <w:rFonts w:ascii="Cambria Math" w:hAnsi="Cambria Math"/>
-                <w:sz w:val="28"/>
-                <w:szCs w:val="28"/>
-              </w:rPr>
-            </m:ctrlPr>
-          </m:sSubPr>
-          <m:e>
-            <m:r>
-              <w:rPr>
-                <w:rFonts w:ascii="Cambria Math" w:hAnsi="Cambria Math"/>
-                <w:sz w:val="28"/>
-                <w:szCs w:val="28"/>
-              </w:rPr>
-              <m:t>y</m:t>
-            </m:r>
-          </m:e>
-          <m:sub>
-            <m:r>
-              <w:rPr>
-                <w:rFonts w:ascii="Cambria Math" w:hAnsi="Cambria Math"/>
-                <w:sz w:val="28"/>
-                <w:szCs w:val="28"/>
-              </w:rPr>
-              <m:t>iv</m:t>
-            </m:r>
-          </m:sub>
-        </m:sSub>
-        <m:r>
-          <w:rPr>
-            <w:rFonts w:ascii="Cambria Math" w:hAnsi="Cambria Math"/>
-            <w:sz w:val="28"/>
-            <w:szCs w:val="28"/>
-          </w:rPr>
-          <m:t xml:space="preserve"> ≥0                                     i=1,...,n; v=1,...,m</m:t>
-        </m:r>
-      </m:oMath>
-    </w:p>
-    <w:p>
-      <w:pPr>
-        <w:pStyle w:val="Paragrafoelenco"/>
-        <w:spacing w:after="200" w:line="276" w:lineRule="auto"/>
+          <w:rFonts w:asciiTheme="majorHAnsi" w:eastAsiaTheme="minorEastAsia" w:hAnsiTheme="majorHAnsi" w:cs="Times New Roman"/>
+          <w:sz w:val="24"/>
+          <w:szCs w:val="24"/>
+        </w:rPr>
+      </w:pPr>
+    </w:p>
+    <w:p>
+      <w:pPr>
         <w:jc w:val="both"/>
         <w:rPr>
-          <w:rFonts w:asciiTheme="majorHAnsi" w:hAnsiTheme="majorHAnsi" w:cs="Times New Roman"/>
-          <w:sz w:val="32"/>
-          <w:szCs w:val="32"/>
-        </w:rPr>
-      </w:pPr>
+          <w:rFonts w:ascii="Times New Roman" w:hAnsi="Times New Roman" w:cs="Times New Roman"/>
+          <w:sz w:val="24"/>
+          <w:szCs w:val="24"/>
+        </w:rPr>
+      </w:pPr>
+      <w:r>
+        <w:rPr>
+          <w:rFonts w:ascii="Times New Roman" w:hAnsi="Times New Roman" w:cs="Times New Roman"/>
+          <w:sz w:val="24"/>
+          <w:szCs w:val="24"/>
+        </w:rPr>
+        <w:t xml:space="preserve">Il primo vincolo impone che ogni cliente debba essere servito </w:t>
+      </w:r>
+      <w:r>
+        <w:rPr>
+          <w:rFonts w:ascii="Times New Roman" w:hAnsi="Times New Roman" w:cs="Times New Roman"/>
+          <w:sz w:val="24"/>
+          <w:szCs w:val="24"/>
+        </w:rPr>
+        <w:t xml:space="preserve">(i.e. visitato) </w:t>
+      </w:r>
+      <w:r>
+        <w:rPr>
+          <w:rFonts w:ascii="Times New Roman" w:hAnsi="Times New Roman" w:cs="Times New Roman"/>
+          <w:sz w:val="24"/>
+          <w:szCs w:val="24"/>
+        </w:rPr>
+        <w:t>esattamente una volta.</w:t>
+      </w:r>
     </w:p>
     <w:p>
       <w:pPr>
@@ -5367,23 +5445,15 @@
           <w:sz w:val="24"/>
           <w:szCs w:val="24"/>
         </w:rPr>
-        <w:t xml:space="preserve">Il primo vincolo impone che ogni cliente debba essere servito </w:t>
-      </w:r>
-      <w:r>
-        <w:rPr>
-          <w:rFonts w:ascii="Times New Roman" w:hAnsi="Times New Roman" w:cs="Times New Roman"/>
-          <w:sz w:val="24"/>
-          <w:szCs w:val="24"/>
-        </w:rPr>
-        <w:t xml:space="preserve">(i.e. visitato) </w:t>
-      </w:r>
-      <w:r>
-        <w:rPr>
-          <w:rFonts w:ascii="Times New Roman" w:hAnsi="Times New Roman" w:cs="Times New Roman"/>
-          <w:sz w:val="24"/>
-          <w:szCs w:val="24"/>
-        </w:rPr>
-        <w:t>esattamente una volta.</w:t>
+        <w:t>Il secondo vincolo impone che per ogni veicolo v e per ogni vertice p, ad ogni arco entrante corrisponda un arco uscente</w:t>
+      </w:r>
+      <w:r>
+        <w:rPr>
+          <w:rFonts w:ascii="Times New Roman" w:hAnsi="Times New Roman" w:cs="Times New Roman"/>
+          <w:sz w:val="24"/>
+          <w:szCs w:val="24"/>
+        </w:rPr>
+        <w:t xml:space="preserve"> (vincoli di conservazione del flusso).</w:t>
       </w:r>
     </w:p>
     <w:p>
@@ -5401,33 +5471,6 @@
           <w:sz w:val="24"/>
           <w:szCs w:val="24"/>
         </w:rPr>
-        <w:t>Il secondo vincolo impone che per ogni veicolo v e per ogni vertice p, ad ogni arco entrante corrisponda un arco uscente</w:t>
-      </w:r>
-      <w:r>
-        <w:rPr>
-          <w:rFonts w:ascii="Times New Roman" w:hAnsi="Times New Roman" w:cs="Times New Roman"/>
-          <w:sz w:val="24"/>
-          <w:szCs w:val="24"/>
-        </w:rPr>
-        <w:t xml:space="preserve"> (vincoli di conservazione del flusso).</w:t>
-      </w:r>
-    </w:p>
-    <w:p>
-      <w:pPr>
-        <w:jc w:val="both"/>
-        <w:rPr>
-          <w:rFonts w:ascii="Times New Roman" w:hAnsi="Times New Roman" w:cs="Times New Roman"/>
-          <w:sz w:val="24"/>
-          <w:szCs w:val="24"/>
-        </w:rPr>
-      </w:pPr>
-      <w:r>
-        <w:rPr>
-          <w:rFonts w:ascii="Times New Roman" w:hAnsi="Times New Roman" w:cs="Times New Roman"/>
-          <w:sz w:val="24"/>
-          <w:szCs w:val="24"/>
-        </w:rPr>
-        <w:lastRenderedPageBreak/>
         <w:t xml:space="preserve">Il terzo vincolo impone, per ogni veicolo, l’assenza di </w:t>
       </w:r>
       <w:proofErr w:type="spellStart"/>
@@ -5510,43 +5553,16 @@
           <w:sz w:val="24"/>
           <w:szCs w:val="24"/>
         </w:rPr>
-        <w:t xml:space="preserve">Gli ultimi due vincoli impongono rispettivamente che le variabili decisionali possano assumere solo valori booleani e che la quantità spedita dal veicolo </w:t>
-      </w:r>
-      <w:r>
-        <w:rPr>
-          <w:rFonts w:ascii="Times New Roman" w:hAnsi="Times New Roman" w:cs="Times New Roman"/>
-          <w:i/>
-          <w:iCs/>
-          <w:sz w:val="24"/>
-          <w:szCs w:val="24"/>
-        </w:rPr>
-        <w:t>v</w:t>
-      </w:r>
-      <w:r>
-        <w:rPr>
-          <w:rFonts w:ascii="Times New Roman" w:hAnsi="Times New Roman" w:cs="Times New Roman"/>
-          <w:sz w:val="24"/>
-          <w:szCs w:val="24"/>
-        </w:rPr>
-        <w:t xml:space="preserve"> al cliente </w:t>
-      </w:r>
-      <w:r>
-        <w:rPr>
-          <w:rFonts w:ascii="Times New Roman" w:hAnsi="Times New Roman" w:cs="Times New Roman"/>
-          <w:i/>
-          <w:iCs/>
-          <w:sz w:val="24"/>
-          <w:szCs w:val="24"/>
-        </w:rPr>
-        <w:t>i</w:t>
-      </w:r>
-      <w:r>
-        <w:rPr>
-          <w:rFonts w:ascii="Times New Roman" w:hAnsi="Times New Roman" w:cs="Times New Roman"/>
-          <w:sz w:val="24"/>
-          <w:szCs w:val="24"/>
-        </w:rPr>
-        <w:t xml:space="preserve"> sia non negativa</w:t>
+        <w:lastRenderedPageBreak/>
+        <w:t>L’ultimo vincolo impone</w:t>
+      </w:r>
+      <w:r>
+        <w:rPr>
+          <w:rFonts w:ascii="Times New Roman" w:hAnsi="Times New Roman" w:cs="Times New Roman"/>
+          <w:sz w:val="24"/>
+          <w:szCs w:val="24"/>
+        </w:rPr>
+        <w:t xml:space="preserve"> che le variabili decisionali possano assumere solo valori booleani</w:t>
       </w:r>
       <w:r>
         <w:rPr>
@@ -5556,6 +5572,16 @@
         </w:rPr>
         <w:t>.</w:t>
       </w:r>
+    </w:p>
+    <w:p>
+      <w:pPr>
+        <w:jc w:val="both"/>
+        <w:rPr>
+          <w:rFonts w:ascii="Times New Roman" w:hAnsi="Times New Roman" w:cs="Times New Roman"/>
+          <w:sz w:val="24"/>
+          <w:szCs w:val="24"/>
+        </w:rPr>
+      </w:pPr>
     </w:p>
     <w:p>
       <w:pPr>
@@ -6531,8 +6557,9 @@
                 <w:szCs w:val="24"/>
                 <w:lang w:val="en-GB"/>
               </w:rPr>
-              <w:t xml:space="preserve">        4.1  </w:t>
-            </w:r>
+              <w:t xml:space="preserve">        </w:t>
+            </w:r>
+            <w:proofErr w:type="gramStart"/>
             <w:r>
               <w:rPr>
                 <w:rFonts w:ascii="Courier New" w:hAnsi="Courier New" w:cs="Courier New"/>
@@ -6540,7 +6567,26 @@
                 <w:szCs w:val="24"/>
                 <w:lang w:val="en-GB"/>
               </w:rPr>
-              <w:t xml:space="preserve">x = </w:t>
+              <w:t xml:space="preserve">4.1  </w:t>
+            </w:r>
+            <w:r>
+              <w:rPr>
+                <w:rFonts w:ascii="Courier New" w:hAnsi="Courier New" w:cs="Courier New"/>
+                <w:sz w:val="24"/>
+                <w:szCs w:val="24"/>
+                <w:lang w:val="en-GB"/>
+              </w:rPr>
+              <w:t>x</w:t>
+            </w:r>
+            <w:proofErr w:type="gramEnd"/>
+            <w:r>
+              <w:rPr>
+                <w:rFonts w:ascii="Courier New" w:hAnsi="Courier New" w:cs="Courier New"/>
+                <w:sz w:val="24"/>
+                <w:szCs w:val="24"/>
+                <w:lang w:val="en-GB"/>
+              </w:rPr>
+              <w:t xml:space="preserve"> = </w:t>
             </w:r>
             <w:proofErr w:type="spellStart"/>
             <w:r>
@@ -6590,9 +6636,9 @@
                 <w:szCs w:val="24"/>
                 <w:lang w:val="en-GB"/>
               </w:rPr>
-              <w:lastRenderedPageBreak/>
-              <w:t xml:space="preserve">   4.</w:t>
-            </w:r>
+              <w:t xml:space="preserve">   </w:t>
+            </w:r>
+            <w:proofErr w:type="gramStart"/>
             <w:r>
               <w:rPr>
                 <w:rFonts w:ascii="Courier New" w:hAnsi="Courier New" w:cs="Courier New"/>
@@ -6600,6 +6646,15 @@
                 <w:szCs w:val="24"/>
                 <w:lang w:val="en-GB"/>
               </w:rPr>
+              <w:t>4.</w:t>
+            </w:r>
+            <w:r>
+              <w:rPr>
+                <w:rFonts w:ascii="Courier New" w:hAnsi="Courier New" w:cs="Courier New"/>
+                <w:sz w:val="24"/>
+                <w:szCs w:val="24"/>
+                <w:lang w:val="en-GB"/>
+              </w:rPr>
               <w:t>2</w:t>
             </w:r>
             <w:r>
@@ -6609,7 +6664,17 @@
                 <w:szCs w:val="24"/>
                 <w:lang w:val="en-GB"/>
               </w:rPr>
-              <w:t xml:space="preserve">  record the solution x in S</w:t>
+              <w:t xml:space="preserve">  record</w:t>
+            </w:r>
+            <w:proofErr w:type="gramEnd"/>
+            <w:r>
+              <w:rPr>
+                <w:rFonts w:ascii="Courier New" w:hAnsi="Courier New" w:cs="Courier New"/>
+                <w:sz w:val="24"/>
+                <w:szCs w:val="24"/>
+                <w:lang w:val="en-GB"/>
+              </w:rPr>
+              <w:t xml:space="preserve"> the solution x in S</w:t>
             </w:r>
           </w:p>
           <w:p>
@@ -6630,8 +6695,9 @@
                 <w:szCs w:val="24"/>
                 <w:lang w:val="en-GB"/>
               </w:rPr>
-              <w:t xml:space="preserve">   4.</w:t>
-            </w:r>
+              <w:t xml:space="preserve">   </w:t>
+            </w:r>
+            <w:proofErr w:type="gramStart"/>
             <w:r>
               <w:rPr>
                 <w:rFonts w:ascii="Courier New" w:hAnsi="Courier New" w:cs="Courier New"/>
@@ -6639,6 +6705,15 @@
                 <w:szCs w:val="24"/>
                 <w:lang w:val="en-GB"/>
               </w:rPr>
+              <w:t>4.</w:t>
+            </w:r>
+            <w:r>
+              <w:rPr>
+                <w:rFonts w:ascii="Courier New" w:hAnsi="Courier New" w:cs="Courier New"/>
+                <w:sz w:val="24"/>
+                <w:szCs w:val="24"/>
+                <w:lang w:val="en-GB"/>
+              </w:rPr>
               <w:t>3</w:t>
             </w:r>
             <w:r>
@@ -6648,7 +6723,17 @@
                 <w:szCs w:val="24"/>
                 <w:lang w:val="en-GB"/>
               </w:rPr>
-              <w:t xml:space="preserve">  z = </w:t>
+              <w:t xml:space="preserve">  z</w:t>
+            </w:r>
+            <w:proofErr w:type="gramEnd"/>
+            <w:r>
+              <w:rPr>
+                <w:rFonts w:ascii="Courier New" w:hAnsi="Courier New" w:cs="Courier New"/>
+                <w:sz w:val="24"/>
+                <w:szCs w:val="24"/>
+                <w:lang w:val="en-GB"/>
+              </w:rPr>
+              <w:t xml:space="preserve"> = </w:t>
             </w:r>
             <w:proofErr w:type="spellStart"/>
             <w:r>
@@ -6689,7 +6774,27 @@
                 <w:szCs w:val="24"/>
                 <w:lang w:val="en-GB"/>
               </w:rPr>
-              <w:t xml:space="preserve">   4.4  update T by adding or deleting some move</w:t>
+              <w:t xml:space="preserve">   </w:t>
+            </w:r>
+            <w:proofErr w:type="gramStart"/>
+            <w:r>
+              <w:rPr>
+                <w:rFonts w:ascii="Courier New" w:hAnsi="Courier New" w:cs="Courier New"/>
+                <w:sz w:val="24"/>
+                <w:szCs w:val="24"/>
+                <w:lang w:val="en-GB"/>
+              </w:rPr>
+              <w:t>4.4  update</w:t>
+            </w:r>
+            <w:proofErr w:type="gramEnd"/>
+            <w:r>
+              <w:rPr>
+                <w:rFonts w:ascii="Courier New" w:hAnsi="Courier New" w:cs="Courier New"/>
+                <w:sz w:val="24"/>
+                <w:szCs w:val="24"/>
+                <w:lang w:val="en-GB"/>
+              </w:rPr>
+              <w:t xml:space="preserve"> T by adding or deleting some move</w:t>
             </w:r>
           </w:p>
           <w:p>
@@ -6710,8 +6815,9 @@
                 <w:szCs w:val="24"/>
                 <w:lang w:val="en-GB"/>
               </w:rPr>
-              <w:t xml:space="preserve">   4.5</w:t>
-            </w:r>
+              <w:t xml:space="preserve">   </w:t>
+            </w:r>
+            <w:proofErr w:type="gramStart"/>
             <w:r>
               <w:rPr>
                 <w:rFonts w:ascii="Courier New" w:hAnsi="Courier New" w:cs="Courier New"/>
@@ -6719,7 +6825,26 @@
                 <w:szCs w:val="24"/>
                 <w:lang w:val="en-GB"/>
               </w:rPr>
-              <w:t xml:space="preserve">  x’ = z</w:t>
+              <w:t>4.5</w:t>
+            </w:r>
+            <w:r>
+              <w:rPr>
+                <w:rFonts w:ascii="Courier New" w:hAnsi="Courier New" w:cs="Courier New"/>
+                <w:sz w:val="24"/>
+                <w:szCs w:val="24"/>
+                <w:lang w:val="en-GB"/>
+              </w:rPr>
+              <w:t xml:space="preserve">  x</w:t>
+            </w:r>
+            <w:proofErr w:type="gramEnd"/>
+            <w:r>
+              <w:rPr>
+                <w:rFonts w:ascii="Courier New" w:hAnsi="Courier New" w:cs="Courier New"/>
+                <w:sz w:val="24"/>
+                <w:szCs w:val="24"/>
+                <w:lang w:val="en-GB"/>
+              </w:rPr>
+              <w:t>’ = z</w:t>
             </w:r>
           </w:p>
           <w:p>
@@ -6746,6 +6871,7 @@
                 <w:szCs w:val="24"/>
                 <w:lang w:val="en-GB"/>
               </w:rPr>
+              <w:lastRenderedPageBreak/>
               <w:t xml:space="preserve">return </w:t>
             </w:r>
             <w:r>
@@ -6779,6 +6905,28 @@
         </w:tc>
       </w:tr>
     </w:tbl>
+    <w:p>
+      <w:pPr>
+        <w:jc w:val="both"/>
+        <w:rPr>
+          <w:rFonts w:ascii="Times New Roman" w:hAnsi="Times New Roman" w:cs="Times New Roman"/>
+          <w:sz w:val="24"/>
+          <w:szCs w:val="24"/>
+          <w:lang w:val="en-GB"/>
+        </w:rPr>
+      </w:pPr>
+    </w:p>
+    <w:p>
+      <w:pPr>
+        <w:jc w:val="both"/>
+        <w:rPr>
+          <w:rFonts w:ascii="Times New Roman" w:hAnsi="Times New Roman" w:cs="Times New Roman"/>
+          <w:sz w:val="24"/>
+          <w:szCs w:val="24"/>
+          <w:lang w:val="en-GB"/>
+        </w:rPr>
+      </w:pPr>
+    </w:p>
     <w:p>
       <w:pPr>
         <w:jc w:val="both"/>
@@ -7204,6 +7352,7 @@
         <w:t>(</w:t>
       </w:r>
       <w:proofErr w:type="spellStart"/>
+      <w:proofErr w:type="gramStart"/>
       <w:r>
         <w:rPr>
           <w:rFonts w:ascii="Courier New" w:hAnsi="Courier New" w:cs="Courier New"/>
@@ -7213,6 +7362,7 @@
         <w:t>x,y</w:t>
       </w:r>
       <w:proofErr w:type="spellEnd"/>
+      <w:proofErr w:type="gramEnd"/>
       <w:r>
         <w:rPr>
           <w:rFonts w:ascii="Courier New" w:hAnsi="Courier New" w:cs="Courier New"/>
@@ -7259,14 +7409,27 @@
       <w:r>
         <w:t xml:space="preserve">Figura </w:t>
       </w:r>
-      <w:fldSimple w:instr=" SEQ Figura \* ARABIC ">
-        <w:r>
-          <w:rPr>
-            <w:noProof/>
-          </w:rPr>
-          <w:t>1</w:t>
-        </w:r>
-      </w:fldSimple>
+      <w:r>
+        <w:fldChar w:fldCharType="begin"/>
+      </w:r>
+      <w:r>
+        <w:instrText xml:space="preserve"> SEQ Figura \* ARABIC </w:instrText>
+      </w:r>
+      <w:r>
+        <w:fldChar w:fldCharType="separate"/>
+      </w:r>
+      <w:r>
+        <w:rPr>
+          <w:noProof/>
+        </w:rPr>
+        <w:t>1</w:t>
+      </w:r>
+      <w:r>
+        <w:rPr>
+          <w:noProof/>
+        </w:rPr>
+        <w:fldChar w:fldCharType="end"/>
+      </w:r>
     </w:p>
     <w:p>
       <w:pPr>
@@ -10331,7 +10494,16 @@
                 <w:sz w:val="24"/>
                 <w:szCs w:val="24"/>
               </w:rPr>
-              <w:t>Rotta del Veicolo 1:</w:t>
+              <w:t xml:space="preserve">Rotta del Veicolo </w:t>
+            </w:r>
+            <w:proofErr w:type="gramStart"/>
+            <w:r>
+              <w:rPr>
+                <w:rFonts w:ascii="Times New Roman" w:hAnsi="Times New Roman" w:cs="Times New Roman"/>
+                <w:sz w:val="24"/>
+                <w:szCs w:val="24"/>
+              </w:rPr>
+              <w:t>1:</w:t>
             </w:r>
             <w:r>
               <w:rPr>
@@ -10349,6 +10521,7 @@
               </w:rPr>
               <w:t xml:space="preserve"> </w:t>
             </w:r>
+            <w:proofErr w:type="gramEnd"/>
             <w:r>
               <w:rPr>
                 <w:rFonts w:ascii="Times New Roman" w:hAnsi="Times New Roman" w:cs="Times New Roman"/>
@@ -10575,7 +10748,16 @@
                 <w:sz w:val="24"/>
                 <w:szCs w:val="24"/>
               </w:rPr>
-              <w:t xml:space="preserve">Rotta del Veicolo 2: </w:t>
+              <w:t xml:space="preserve">Rotta del Veicolo </w:t>
+            </w:r>
+            <w:proofErr w:type="gramStart"/>
+            <w:r>
+              <w:rPr>
+                <w:rFonts w:ascii="Times New Roman" w:hAnsi="Times New Roman" w:cs="Times New Roman"/>
+                <w:sz w:val="24"/>
+                <w:szCs w:val="24"/>
+              </w:rPr>
+              <w:t xml:space="preserve">2: </w:t>
             </w:r>
             <w:r>
               <w:rPr>
@@ -10585,6 +10767,7 @@
               </w:rPr>
               <w:t xml:space="preserve">  </w:t>
             </w:r>
+            <w:proofErr w:type="gramEnd"/>
             <w:r>
               <w:rPr>
                 <w:rFonts w:ascii="Times New Roman" w:hAnsi="Times New Roman" w:cs="Times New Roman"/>
@@ -12124,8 +12307,9 @@
                 <w:szCs w:val="24"/>
                 <w:lang w:val="en-US"/>
               </w:rPr>
-              <w:t>2D points and the depot at (0,0)</w:t>
-            </w:r>
+              <w:t>2D points and the depot at (0,0</w:t>
+            </w:r>
+            <w:proofErr w:type="gramStart"/>
             <w:r>
               <w:rPr>
                 <w:rFonts w:ascii="Courier New" w:hAnsi="Courier New" w:cs="Courier New"/>
@@ -12133,8 +12317,18 @@
                 <w:szCs w:val="24"/>
                 <w:lang w:val="en-US"/>
               </w:rPr>
+              <w:t>)</w:t>
+            </w:r>
+            <w:r>
+              <w:rPr>
+                <w:rFonts w:ascii="Courier New" w:hAnsi="Courier New" w:cs="Courier New"/>
+                <w:sz w:val="24"/>
+                <w:szCs w:val="24"/>
+                <w:lang w:val="en-US"/>
+              </w:rPr>
               <w:t>;</w:t>
             </w:r>
+            <w:proofErr w:type="gramEnd"/>
           </w:p>
           <w:p>
             <w:pPr>
@@ -12153,8 +12347,9 @@
                 <w:szCs w:val="24"/>
                 <w:lang w:val="en-US"/>
               </w:rPr>
-              <w:t>2. Generate a demand for each point (except depot)</w:t>
-            </w:r>
+              <w:t>2. Generate a demand for each point (except depot</w:t>
+            </w:r>
+            <w:proofErr w:type="gramStart"/>
             <w:r>
               <w:rPr>
                 <w:rFonts w:ascii="Courier New" w:hAnsi="Courier New" w:cs="Courier New"/>
@@ -12162,8 +12357,18 @@
                 <w:szCs w:val="24"/>
                 <w:lang w:val="en-US"/>
               </w:rPr>
+              <w:t>)</w:t>
+            </w:r>
+            <w:r>
+              <w:rPr>
+                <w:rFonts w:ascii="Courier New" w:hAnsi="Courier New" w:cs="Courier New"/>
+                <w:sz w:val="24"/>
+                <w:szCs w:val="24"/>
+                <w:lang w:val="en-US"/>
+              </w:rPr>
               <w:t>;</w:t>
             </w:r>
+            <w:proofErr w:type="gramEnd"/>
           </w:p>
           <w:p>
             <w:pPr>
@@ -12182,8 +12387,9 @@
                 <w:szCs w:val="24"/>
                 <w:lang w:val="en-US"/>
               </w:rPr>
-              <w:t>3. Compute Euclidean distances for each pair of points</w:t>
-            </w:r>
+              <w:t xml:space="preserve">3. Compute Euclidean distances for each pair of </w:t>
+            </w:r>
+            <w:proofErr w:type="gramStart"/>
             <w:r>
               <w:rPr>
                 <w:rFonts w:ascii="Courier New" w:hAnsi="Courier New" w:cs="Courier New"/>
@@ -12191,8 +12397,18 @@
                 <w:szCs w:val="24"/>
                 <w:lang w:val="en-US"/>
               </w:rPr>
+              <w:t>points</w:t>
+            </w:r>
+            <w:r>
+              <w:rPr>
+                <w:rFonts w:ascii="Courier New" w:hAnsi="Courier New" w:cs="Courier New"/>
+                <w:sz w:val="24"/>
+                <w:szCs w:val="24"/>
+                <w:lang w:val="en-US"/>
+              </w:rPr>
               <w:t>;</w:t>
             </w:r>
+            <w:proofErr w:type="gramEnd"/>
           </w:p>
           <w:p>
             <w:pPr>
@@ -12251,8 +12467,19 @@
                 <w:szCs w:val="24"/>
                 <w:lang w:val="en-US"/>
               </w:rPr>
-              <w:t>5. Define the set of visited solutions S = {};</w:t>
-            </w:r>
+              <w:t>5. Define the set of visited solutions S = {</w:t>
+            </w:r>
+            <w:proofErr w:type="gramStart"/>
+            <w:r>
+              <w:rPr>
+                <w:rFonts w:ascii="Courier New" w:hAnsi="Courier New" w:cs="Courier New"/>
+                <w:sz w:val="24"/>
+                <w:szCs w:val="24"/>
+                <w:lang w:val="en-US"/>
+              </w:rPr>
+              <w:t>};</w:t>
+            </w:r>
+            <w:proofErr w:type="gramEnd"/>
           </w:p>
           <w:p>
             <w:pPr>
@@ -12338,8 +12565,19 @@
                 <w:szCs w:val="24"/>
                 <w:lang w:val="en-US"/>
               </w:rPr>
-              <w:t>K and add this solution to the set S;</w:t>
-            </w:r>
+              <w:t xml:space="preserve">K and add this solution to the set </w:t>
+            </w:r>
+            <w:proofErr w:type="gramStart"/>
+            <w:r>
+              <w:rPr>
+                <w:rFonts w:ascii="Courier New" w:hAnsi="Courier New" w:cs="Courier New"/>
+                <w:sz w:val="24"/>
+                <w:szCs w:val="24"/>
+                <w:lang w:val="en-US"/>
+              </w:rPr>
+              <w:t>S;</w:t>
+            </w:r>
+            <w:proofErr w:type="gramEnd"/>
           </w:p>
           <w:p>
             <w:pPr>
@@ -12467,6 +12705,7 @@
               </w:rPr>
               <w:t xml:space="preserve"> </w:t>
             </w:r>
+            <w:proofErr w:type="gramStart"/>
             <w:r>
               <w:rPr>
                 <w:rFonts w:ascii="Courier New" w:hAnsi="Courier New" w:cs="Courier New"/>
@@ -12476,6 +12715,7 @@
               </w:rPr>
               <w:t>0;</w:t>
             </w:r>
+            <w:proofErr w:type="gramEnd"/>
           </w:p>
           <w:p>
             <w:pPr>
@@ -12739,7 +12979,19 @@
                 <w:szCs w:val="24"/>
                 <w:lang w:val="en-US"/>
               </w:rPr>
-              <w:t>local_opt_sol</w:t>
+              <w:t>local_opt_</w:t>
+            </w:r>
+            <w:proofErr w:type="gramStart"/>
+            <w:r>
+              <w:rPr>
+                <w:rFonts w:ascii="Courier New" w:hAnsi="Courier New" w:cs="Courier New"/>
+                <w:i/>
+                <w:iCs/>
+                <w:sz w:val="24"/>
+                <w:szCs w:val="24"/>
+                <w:lang w:val="en-US"/>
+              </w:rPr>
+              <w:t>sol</w:t>
             </w:r>
             <w:proofErr w:type="spellEnd"/>
             <w:r>
@@ -12751,6 +13003,7 @@
               </w:rPr>
               <w:t>;</w:t>
             </w:r>
+            <w:proofErr w:type="gramEnd"/>
           </w:p>
           <w:p>
             <w:pPr>
@@ -12838,6 +13091,7 @@
               </w:rPr>
               <w:t xml:space="preserve"> the set </w:t>
             </w:r>
+            <w:proofErr w:type="gramStart"/>
             <w:r>
               <w:rPr>
                 <w:rFonts w:ascii="Courier New" w:hAnsi="Courier New" w:cs="Courier New"/>
@@ -12856,6 +13110,7 @@
               </w:rPr>
               <w:t>;</w:t>
             </w:r>
+            <w:proofErr w:type="gramEnd"/>
           </w:p>
           <w:p>
             <w:pPr>
@@ -12934,7 +13189,19 @@
                 <w:szCs w:val="24"/>
                 <w:lang w:val="en-US"/>
               </w:rPr>
-              <w:t>worst_sol</w:t>
+              <w:t>worst_</w:t>
+            </w:r>
+            <w:proofErr w:type="gramStart"/>
+            <w:r>
+              <w:rPr>
+                <w:rFonts w:ascii="Courier New" w:hAnsi="Courier New" w:cs="Courier New"/>
+                <w:i/>
+                <w:iCs/>
+                <w:sz w:val="24"/>
+                <w:szCs w:val="24"/>
+                <w:lang w:val="en-US"/>
+              </w:rPr>
+              <w:t>sol</w:t>
             </w:r>
             <w:proofErr w:type="spellEnd"/>
             <w:r>
@@ -12946,6 +13213,7 @@
               </w:rPr>
               <w:t>;</w:t>
             </w:r>
+            <w:proofErr w:type="gramEnd"/>
           </w:p>
           <w:p>
             <w:pPr>
@@ -13117,8 +13385,19 @@
                 <w:szCs w:val="24"/>
                 <w:lang w:val="en-US"/>
               </w:rPr>
-              <w:t xml:space="preserve"> + 1;</w:t>
-            </w:r>
+              <w:t xml:space="preserve"> + </w:t>
+            </w:r>
+            <w:proofErr w:type="gramStart"/>
+            <w:r>
+              <w:rPr>
+                <w:rFonts w:ascii="Courier New" w:hAnsi="Courier New" w:cs="Courier New"/>
+                <w:sz w:val="24"/>
+                <w:szCs w:val="24"/>
+                <w:lang w:val="en-US"/>
+              </w:rPr>
+              <w:t>1;</w:t>
+            </w:r>
+            <w:proofErr w:type="gramEnd"/>
           </w:p>
           <w:p>
             <w:pPr>
@@ -13181,8 +13460,19 @@
                 <w:szCs w:val="24"/>
                 <w:lang w:val="en-US"/>
               </w:rPr>
-              <w:t xml:space="preserve"> the minimum cost solution in S;</w:t>
-            </w:r>
+              <w:t xml:space="preserve"> the minimum cost solution in </w:t>
+            </w:r>
+            <w:proofErr w:type="gramStart"/>
+            <w:r>
+              <w:rPr>
+                <w:rFonts w:ascii="Courier New" w:hAnsi="Courier New" w:cs="Courier New"/>
+                <w:sz w:val="24"/>
+                <w:szCs w:val="24"/>
+                <w:lang w:val="en-US"/>
+              </w:rPr>
+              <w:t>S;</w:t>
+            </w:r>
+            <w:proofErr w:type="gramEnd"/>
           </w:p>
           <w:p>
             <w:pPr>
@@ -13833,7 +14123,25 @@
                 <w:sz w:val="24"/>
                 <w:szCs w:val="24"/>
               </w:rPr>
-              <w:t xml:space="preserve">Rotta del Veicolo 1:     0 </w:t>
+              <w:t xml:space="preserve">Rotta del Veicolo </w:t>
+            </w:r>
+            <w:proofErr w:type="gramStart"/>
+            <w:r>
+              <w:rPr>
+                <w:rFonts w:ascii="Times New Roman" w:hAnsi="Times New Roman" w:cs="Times New Roman"/>
+                <w:sz w:val="24"/>
+                <w:szCs w:val="24"/>
+              </w:rPr>
+              <w:t xml:space="preserve">1:   </w:t>
+            </w:r>
+            <w:proofErr w:type="gramEnd"/>
+            <w:r>
+              <w:rPr>
+                <w:rFonts w:ascii="Times New Roman" w:hAnsi="Times New Roman" w:cs="Times New Roman"/>
+                <w:sz w:val="24"/>
+                <w:szCs w:val="24"/>
+              </w:rPr>
+              <w:t xml:space="preserve">  0 </w:t>
             </w:r>
             <w:r>
               <w:rPr>
@@ -13940,7 +14248,25 @@
                 <w:sz w:val="24"/>
                 <w:szCs w:val="24"/>
               </w:rPr>
-              <w:t xml:space="preserve">Rotta del Veicolo 2:     0 </w:t>
+              <w:t xml:space="preserve">Rotta del Veicolo </w:t>
+            </w:r>
+            <w:proofErr w:type="gramStart"/>
+            <w:r>
+              <w:rPr>
+                <w:rFonts w:ascii="Times New Roman" w:hAnsi="Times New Roman" w:cs="Times New Roman"/>
+                <w:sz w:val="24"/>
+                <w:szCs w:val="24"/>
+              </w:rPr>
+              <w:t xml:space="preserve">2:   </w:t>
+            </w:r>
+            <w:proofErr w:type="gramEnd"/>
+            <w:r>
+              <w:rPr>
+                <w:rFonts w:ascii="Times New Roman" w:hAnsi="Times New Roman" w:cs="Times New Roman"/>
+                <w:sz w:val="24"/>
+                <w:szCs w:val="24"/>
+              </w:rPr>
+              <w:t xml:space="preserve">  0 </w:t>
             </w:r>
             <w:r>
               <w:rPr>
@@ -14211,14 +14537,27 @@
                                   <w:r>
                                     <w:t xml:space="preserve">Figura </w:t>
                                   </w:r>
-                                  <w:fldSimple w:instr=" SEQ Figura \* ARABIC ">
-                                    <w:r>
-                                      <w:rPr>
-                                        <w:noProof/>
-                                      </w:rPr>
-                                      <w:t>2</w:t>
-                                    </w:r>
-                                  </w:fldSimple>
+                                  <w:r>
+                                    <w:fldChar w:fldCharType="begin"/>
+                                  </w:r>
+                                  <w:r>
+                                    <w:instrText xml:space="preserve"> SEQ Figura \* ARABIC </w:instrText>
+                                  </w:r>
+                                  <w:r>
+                                    <w:fldChar w:fldCharType="separate"/>
+                                  </w:r>
+                                  <w:r>
+                                    <w:rPr>
+                                      <w:noProof/>
+                                    </w:rPr>
+                                    <w:t>2</w:t>
+                                  </w:r>
+                                  <w:r>
+                                    <w:rPr>
+                                      <w:noProof/>
+                                    </w:rPr>
+                                    <w:fldChar w:fldCharType="end"/>
+                                  </w:r>
                                 </w:p>
                               </w:txbxContent>
                             </wps:txbx>
@@ -14257,14 +14596,27 @@
                             <w:r>
                               <w:t xml:space="preserve">Figura </w:t>
                             </w:r>
-                            <w:fldSimple w:instr=" SEQ Figura \* ARABIC ">
-                              <w:r>
-                                <w:rPr>
-                                  <w:noProof/>
-                                </w:rPr>
-                                <w:t>2</w:t>
-                              </w:r>
-                            </w:fldSimple>
+                            <w:r>
+                              <w:fldChar w:fldCharType="begin"/>
+                            </w:r>
+                            <w:r>
+                              <w:instrText xml:space="preserve"> SEQ Figura \* ARABIC </w:instrText>
+                            </w:r>
+                            <w:r>
+                              <w:fldChar w:fldCharType="separate"/>
+                            </w:r>
+                            <w:r>
+                              <w:rPr>
+                                <w:noProof/>
+                              </w:rPr>
+                              <w:t>2</w:t>
+                            </w:r>
+                            <w:r>
+                              <w:rPr>
+                                <w:noProof/>
+                              </w:rPr>
+                              <w:fldChar w:fldCharType="end"/>
+                            </w:r>
                           </w:p>
                         </w:txbxContent>
                       </v:textbox>
@@ -14406,14 +14758,27 @@
                                   <w:r>
                                     <w:t xml:space="preserve">Figura </w:t>
                                   </w:r>
-                                  <w:fldSimple w:instr=" SEQ Figura \* ARABIC ">
-                                    <w:r>
-                                      <w:rPr>
-                                        <w:noProof/>
-                                      </w:rPr>
-                                      <w:t>3</w:t>
-                                    </w:r>
-                                  </w:fldSimple>
+                                  <w:r>
+                                    <w:fldChar w:fldCharType="begin"/>
+                                  </w:r>
+                                  <w:r>
+                                    <w:instrText xml:space="preserve"> SEQ Figura \* ARABIC </w:instrText>
+                                  </w:r>
+                                  <w:r>
+                                    <w:fldChar w:fldCharType="separate"/>
+                                  </w:r>
+                                  <w:r>
+                                    <w:rPr>
+                                      <w:noProof/>
+                                    </w:rPr>
+                                    <w:t>3</w:t>
+                                  </w:r>
+                                  <w:r>
+                                    <w:rPr>
+                                      <w:noProof/>
+                                    </w:rPr>
+                                    <w:fldChar w:fldCharType="end"/>
+                                  </w:r>
                                 </w:p>
                               </w:txbxContent>
                             </wps:txbx>
@@ -14452,14 +14817,27 @@
                             <w:r>
                               <w:t xml:space="preserve">Figura </w:t>
                             </w:r>
-                            <w:fldSimple w:instr=" SEQ Figura \* ARABIC ">
-                              <w:r>
-                                <w:rPr>
-                                  <w:noProof/>
-                                </w:rPr>
-                                <w:t>3</w:t>
-                              </w:r>
-                            </w:fldSimple>
+                            <w:r>
+                              <w:fldChar w:fldCharType="begin"/>
+                            </w:r>
+                            <w:r>
+                              <w:instrText xml:space="preserve"> SEQ Figura \* ARABIC </w:instrText>
+                            </w:r>
+                            <w:r>
+                              <w:fldChar w:fldCharType="separate"/>
+                            </w:r>
+                            <w:r>
+                              <w:rPr>
+                                <w:noProof/>
+                              </w:rPr>
+                              <w:t>3</w:t>
+                            </w:r>
+                            <w:r>
+                              <w:rPr>
+                                <w:noProof/>
+                              </w:rPr>
+                              <w:fldChar w:fldCharType="end"/>
+                            </w:r>
                           </w:p>
                         </w:txbxContent>
                       </v:textbox>
@@ -15001,14 +15379,27 @@
       <w:r>
         <w:t xml:space="preserve">Figura </w:t>
       </w:r>
-      <w:fldSimple w:instr=" SEQ Figura \* ARABIC ">
-        <w:r>
-          <w:rPr>
-            <w:noProof/>
-          </w:rPr>
-          <w:t>4</w:t>
-        </w:r>
-      </w:fldSimple>
+      <w:r>
+        <w:fldChar w:fldCharType="begin"/>
+      </w:r>
+      <w:r>
+        <w:instrText xml:space="preserve"> SEQ Figura \* ARABIC </w:instrText>
+      </w:r>
+      <w:r>
+        <w:fldChar w:fldCharType="separate"/>
+      </w:r>
+      <w:r>
+        <w:rPr>
+          <w:noProof/>
+        </w:rPr>
+        <w:t>4</w:t>
+      </w:r>
+      <w:r>
+        <w:rPr>
+          <w:noProof/>
+        </w:rPr>
+        <w:fldChar w:fldCharType="end"/>
+      </w:r>
     </w:p>
     <w:p>
       <w:pPr>

</xml_diff>